<commit_message>
edited in none clear part
</commit_message>
<xml_diff>
--- a/projects/finding_donors/Requires Changes.docx
+++ b/projects/finding_donors/Requires Changes.docx
@@ -200,12 +200,13 @@
       <w:r>
         <w:rPr>
           <w:rFonts w:ascii="Arial" w:eastAsia="Times New Roman" w:hAnsi="Arial" w:cs="Arial"/>
+          <w:noProof/>
           <w:color w:val="58646D"/>
           <w:sz w:val="21"/>
           <w:szCs w:val="21"/>
         </w:rPr>
-        <w:pict>
-          <v:rect id="_x0000_i1025" style="width:0;height:0" o:hralign="center" o:hrstd="t" o:hr="t" fillcolor="#a0a0a0" stroked="f"/>
+        <w:pict w14:anchorId="00E87368">
+          <v:rect id="_x0000_i1026" alt="" style="width:468pt;height:.05pt;mso-width-percent:0;mso-height-percent:0;mso-width-percent:0;mso-height-percent:0" o:hralign="center" o:hrstd="t" o:hr="t" fillcolor="#a0a0a0" stroked="f"/>
         </w:pict>
       </w:r>
     </w:p>
@@ -303,27 +304,7 @@
           <w:sz w:val="21"/>
           <w:szCs w:val="21"/>
         </w:rPr>
-        <w:t xml:space="preserve">You're doing </w:t>
-      </w:r>
-      <w:proofErr w:type="gramStart"/>
-      <w:r>
-        <w:rPr>
-          <w:rFonts w:ascii="Arial" w:eastAsia="Times New Roman" w:hAnsi="Arial" w:cs="Arial"/>
-          <w:color w:val="58646D"/>
-          <w:sz w:val="21"/>
-          <w:szCs w:val="21"/>
-        </w:rPr>
-        <w:t>really well</w:t>
-      </w:r>
-      <w:proofErr w:type="gramEnd"/>
-      <w:r>
-        <w:rPr>
-          <w:rFonts w:ascii="Arial" w:eastAsia="Times New Roman" w:hAnsi="Arial" w:cs="Arial"/>
-          <w:color w:val="58646D"/>
-          <w:sz w:val="21"/>
-          <w:szCs w:val="21"/>
-        </w:rPr>
-        <w:t xml:space="preserve"> considering, keep it up</w:t>
+        <w:t>You're doing really well considering, keep it up</w:t>
       </w:r>
     </w:p>
     <w:p>
@@ -546,27 +527,7 @@
           <w:sz w:val="21"/>
           <w:szCs w:val="21"/>
         </w:rPr>
-        <w:t xml:space="preserve">Great job! It is generally a good idea when faced with new data to collate some summary statistics about the data, this can really help in some cases. Here we have a binary target variable and we get to see how many belong to each class, what this tells us right away is whether there's a class imbalance as this can affect in what direction our analysis will go further on. Two things generally done when there's a class imbalance is to ensure when splitting into train/test sets, they are split as evenly as possible so there isn't too many of one class in a </w:t>
-      </w:r>
-      <w:proofErr w:type="gramStart"/>
-      <w:r>
-        <w:rPr>
-          <w:rFonts w:ascii="Arial" w:eastAsia="Times New Roman" w:hAnsi="Arial" w:cs="Arial"/>
-          <w:color w:val="538135" w:themeColor="accent6" w:themeShade="BF"/>
-          <w:sz w:val="21"/>
-          <w:szCs w:val="21"/>
-        </w:rPr>
-        <w:t>particular set</w:t>
-      </w:r>
-      <w:proofErr w:type="gramEnd"/>
-      <w:r>
-        <w:rPr>
-          <w:rFonts w:ascii="Arial" w:eastAsia="Times New Roman" w:hAnsi="Arial" w:cs="Arial"/>
-          <w:color w:val="538135" w:themeColor="accent6" w:themeShade="BF"/>
-          <w:sz w:val="21"/>
-          <w:szCs w:val="21"/>
-        </w:rPr>
-        <w:t>. Another use here is it tells us what kind of evaluation metric is appropriate, or at least isn't. The accuracy metric for example, is considered a bad metric when there's a class imbalance. For ideas on other </w:t>
+        <w:t>Great job! It is generally a good idea when faced with new data to collate some summary statistics about the data, this can really help in some cases. Here we have a binary target variable and we get to see how many belong to each class, what this tells us right away is whether there's a class imbalance as this can affect in what direction our analysis will go further on. Two things generally done when there's a class imbalance is to ensure when splitting into train/test sets, they are split as evenly as possible so there isn't too many of one class in a particular set. Another use here is it tells us what kind of evaluation metric is appropriate, or at least isn't. The accuracy metric for example, is considered a bad metric when there's a class imbalance. For ideas on other </w:t>
       </w:r>
       <w:hyperlink r:id="rId5" w:tgtFrame="_blank" w:history="1">
         <w:r>
@@ -1189,12 +1150,13 @@
       <w:r>
         <w:rPr>
           <w:rFonts w:ascii="Arial" w:eastAsia="Times New Roman" w:hAnsi="Arial" w:cs="Arial"/>
+          <w:noProof/>
           <w:color w:val="58646D"/>
           <w:sz w:val="21"/>
           <w:szCs w:val="21"/>
         </w:rPr>
-        <w:pict>
-          <v:rect id="_x0000_i1026" style="width:0;height:0" o:hralign="center" o:hrstd="t" o:hr="t" fillcolor="#a0a0a0" stroked="f"/>
+        <w:pict w14:anchorId="457D3E18">
+          <v:rect id="_x0000_i1025" alt="" style="width:468pt;height:.05pt;mso-width-percent:0;mso-height-percent:0;mso-width-percent:0;mso-height-percent:0" o:hralign="center" o:hrstd="t" o:hr="t" fillcolor="#a0a0a0" stroked="f"/>
         </w:pict>
       </w:r>
     </w:p>
@@ -1243,27 +1205,7 @@
           <w:sz w:val="21"/>
           <w:szCs w:val="21"/>
         </w:rPr>
-        <w:t xml:space="preserve">Choosing a model for a </w:t>
-      </w:r>
-      <w:proofErr w:type="gramStart"/>
-      <w:r>
-        <w:rPr>
-          <w:rFonts w:ascii="Arial" w:eastAsia="Times New Roman" w:hAnsi="Arial" w:cs="Arial"/>
-          <w:color w:val="58646D"/>
-          <w:sz w:val="21"/>
-          <w:szCs w:val="21"/>
-        </w:rPr>
-        <w:t>particular problem</w:t>
-      </w:r>
-      <w:proofErr w:type="gramEnd"/>
-      <w:r>
-        <w:rPr>
-          <w:rFonts w:ascii="Arial" w:eastAsia="Times New Roman" w:hAnsi="Arial" w:cs="Arial"/>
-          <w:color w:val="58646D"/>
-          <w:sz w:val="21"/>
-          <w:szCs w:val="21"/>
-        </w:rPr>
-        <w:t xml:space="preserve"> is a very interesting aspect of analytics that does require some careful consideration and that is what makes this particular question important, one approach that one may always use involves simply trying out a bunch of models and seeing which performs best, another approach involves considering the characteristics of the models and of the problem being worked on, as well as a number of different factors that may be broken down into different areas -</w:t>
+        <w:t>Choosing a model for a particular problem is a very interesting aspect of analytics that does require some careful consideration and that is what makes this particular question important, one approach that one may always use involves simply trying out a bunch of models and seeing which performs best, another approach involves considering the characteristics of the models and of the problem being worked on, as well as a number of different factors that may be broken down into different areas -</w:t>
       </w:r>
     </w:p>
     <w:p>
@@ -1594,27 +1536,7 @@
           <w:sz w:val="21"/>
           <w:szCs w:val="21"/>
         </w:rPr>
-        <w:t xml:space="preserve">This is not an exhaustive list and is simply </w:t>
-      </w:r>
-      <w:proofErr w:type="gramStart"/>
-      <w:r>
-        <w:rPr>
-          <w:rFonts w:ascii="Arial" w:eastAsia="Times New Roman" w:hAnsi="Arial" w:cs="Arial"/>
-          <w:color w:val="58646D"/>
-          <w:sz w:val="21"/>
-          <w:szCs w:val="21"/>
-        </w:rPr>
-        <w:t>a number of</w:t>
-      </w:r>
-      <w:proofErr w:type="gramEnd"/>
-      <w:r>
-        <w:rPr>
-          <w:rFonts w:ascii="Arial" w:eastAsia="Times New Roman" w:hAnsi="Arial" w:cs="Arial"/>
-          <w:color w:val="58646D"/>
-          <w:sz w:val="21"/>
-          <w:szCs w:val="21"/>
-        </w:rPr>
-        <w:t xml:space="preserve"> things to consider, for more information on this, see the link included -</w:t>
+        <w:t>This is not an exhaustive list and is simply a number of things to consider, for more information on this, see the link included -</w:t>
       </w:r>
     </w:p>
     <w:p>
@@ -2251,45 +2173,21 @@
           <w:rFonts w:ascii="Arial" w:eastAsia="Times New Roman" w:hAnsi="Arial" w:cs="Arial"/>
           <w:b/>
           <w:bCs/>
-          <w:color w:val="2E3D49"/>
-          <w:sz w:val="21"/>
-          <w:szCs w:val="21"/>
-        </w:rPr>
-      </w:pPr>
-      <w:r>
-        <w:rPr>
-          <w:rFonts w:ascii="Arial" w:eastAsia="Times New Roman" w:hAnsi="Arial" w:cs="Arial"/>
-          <w:b/>
-          <w:bCs/>
-          <w:color w:val="2E3D49"/>
-          <w:sz w:val="21"/>
-          <w:szCs w:val="21"/>
-        </w:rPr>
-        <w:t xml:space="preserve">Student </w:t>
-      </w:r>
-      <w:proofErr w:type="gramStart"/>
-      <w:r>
-        <w:rPr>
-          <w:rFonts w:ascii="Arial" w:eastAsia="Times New Roman" w:hAnsi="Arial" w:cs="Arial"/>
-          <w:b/>
-          <w:bCs/>
-          <w:color w:val="2E3D49"/>
-          <w:sz w:val="21"/>
-          <w:szCs w:val="21"/>
-        </w:rPr>
-        <w:t>is able to</w:t>
-      </w:r>
-      <w:proofErr w:type="gramEnd"/>
-      <w:r>
-        <w:rPr>
-          <w:rFonts w:ascii="Arial" w:eastAsia="Times New Roman" w:hAnsi="Arial" w:cs="Arial"/>
-          <w:b/>
-          <w:bCs/>
-          <w:color w:val="2E3D49"/>
-          <w:sz w:val="21"/>
-          <w:szCs w:val="21"/>
-        </w:rPr>
-        <w:t xml:space="preserve"> clearly and concisely describe how the optimal model works in layman's terms to someone who is not familiar with machine learning nor has a technical background.</w:t>
+          <w:color w:val="00B0F0"/>
+          <w:sz w:val="21"/>
+          <w:szCs w:val="21"/>
+        </w:rPr>
+      </w:pPr>
+      <w:r>
+        <w:rPr>
+          <w:rFonts w:ascii="Arial" w:eastAsia="Times New Roman" w:hAnsi="Arial" w:cs="Arial"/>
+          <w:b/>
+          <w:bCs/>
+          <w:color w:val="00B0F0"/>
+          <w:sz w:val="21"/>
+          <w:szCs w:val="21"/>
+        </w:rPr>
+        <w:t>Student is able to clearly and concisely describe how the optimal model works in layman's terms to someone who is not familiar with machine learning nor has a technical background.</w:t>
       </w:r>
     </w:p>
     <w:p>
@@ -2298,15 +2196,15 @@
         <w:spacing w:after="225" w:line="300" w:lineRule="atLeast"/>
         <w:rPr>
           <w:rFonts w:ascii="Arial" w:eastAsia="Times New Roman" w:hAnsi="Arial" w:cs="Arial"/>
-          <w:color w:val="58646D"/>
-          <w:sz w:val="21"/>
-          <w:szCs w:val="21"/>
-        </w:rPr>
-      </w:pPr>
-      <w:r>
-        <w:rPr>
-          <w:rFonts w:ascii="Arial" w:eastAsia="Times New Roman" w:hAnsi="Arial" w:cs="Arial"/>
-          <w:color w:val="58646D"/>
+          <w:color w:val="00B0F0"/>
+          <w:sz w:val="21"/>
+          <w:szCs w:val="21"/>
+        </w:rPr>
+      </w:pPr>
+      <w:r>
+        <w:rPr>
+          <w:rFonts w:ascii="Arial" w:eastAsia="Times New Roman" w:hAnsi="Arial" w:cs="Arial"/>
+          <w:color w:val="00B0F0"/>
           <w:sz w:val="21"/>
           <w:szCs w:val="21"/>
         </w:rPr>
@@ -2327,15 +2225,15 @@
         <w:ind w:left="900"/>
         <w:rPr>
           <w:rFonts w:ascii="Arial" w:eastAsia="Times New Roman" w:hAnsi="Arial" w:cs="Arial"/>
-          <w:color w:val="58646D"/>
-          <w:sz w:val="21"/>
-          <w:szCs w:val="21"/>
-        </w:rPr>
-      </w:pPr>
-      <w:r>
-        <w:rPr>
-          <w:rFonts w:ascii="Arial" w:eastAsia="Times New Roman" w:hAnsi="Arial" w:cs="Arial"/>
-          <w:color w:val="58646D"/>
+          <w:color w:val="00B0F0"/>
+          <w:sz w:val="21"/>
+          <w:szCs w:val="21"/>
+        </w:rPr>
+      </w:pPr>
+      <w:r>
+        <w:rPr>
+          <w:rFonts w:ascii="Arial" w:eastAsia="Times New Roman" w:hAnsi="Arial" w:cs="Arial"/>
+          <w:color w:val="00B0F0"/>
           <w:sz w:val="21"/>
           <w:szCs w:val="21"/>
         </w:rPr>
@@ -2345,7 +2243,7 @@
       <w:r>
         <w:rPr>
           <w:rFonts w:ascii="Arial" w:eastAsia="Times New Roman" w:hAnsi="Arial" w:cs="Arial"/>
-          <w:color w:val="58646D"/>
+          <w:color w:val="00B0F0"/>
           <w:sz w:val="21"/>
           <w:szCs w:val="21"/>
         </w:rPr>
@@ -2355,7 +2253,7 @@
       <w:r>
         <w:rPr>
           <w:rFonts w:ascii="Arial" w:eastAsia="Times New Roman" w:hAnsi="Arial" w:cs="Arial"/>
-          <w:color w:val="58646D"/>
+          <w:color w:val="00B0F0"/>
           <w:sz w:val="21"/>
           <w:szCs w:val="21"/>
         </w:rPr>
@@ -2365,7 +2263,7 @@
       <w:r>
         <w:rPr>
           <w:rFonts w:ascii="Arial" w:eastAsia="Times New Roman" w:hAnsi="Arial" w:cs="Arial"/>
-          <w:color w:val="58646D"/>
+          <w:color w:val="00B0F0"/>
           <w:sz w:val="21"/>
           <w:szCs w:val="21"/>
         </w:rPr>
@@ -2375,7 +2273,7 @@
       <w:r>
         <w:rPr>
           <w:rFonts w:ascii="Arial" w:eastAsia="Times New Roman" w:hAnsi="Arial" w:cs="Arial"/>
-          <w:color w:val="58646D"/>
+          <w:color w:val="00B0F0"/>
           <w:sz w:val="21"/>
           <w:szCs w:val="21"/>
         </w:rPr>
@@ -2466,7 +2364,20 @@
           <w:szCs w:val="21"/>
         </w:rPr>
         <w:lastRenderedPageBreak/>
-        <w:t>The final model chosen is correctly tuned using grid search with at least one parameter using at least three settings. If the model does not need any parameter tuning it is explicitly stated with reasonable justification.</w:t>
+        <w:t>The final model chosen is</w:t>
+      </w:r>
+      <w:bookmarkStart w:id="0" w:name="_GoBack"/>
+      <w:bookmarkEnd w:id="0"/>
+      <w:r>
+        <w:rPr>
+          <w:rFonts w:ascii="Arial" w:eastAsia="Times New Roman" w:hAnsi="Arial" w:cs="Arial"/>
+          <w:b/>
+          <w:bCs/>
+          <w:color w:val="538135" w:themeColor="accent6" w:themeShade="BF"/>
+          <w:sz w:val="21"/>
+          <w:szCs w:val="21"/>
+        </w:rPr>
+        <w:t xml:space="preserve"> correctly tuned using grid search with at least one parameter using at least three settings. If the model does not need any parameter tuning it is explicitly stated with reasonable justification.</w:t>
       </w:r>
     </w:p>
     <w:p>
@@ -2538,17 +2449,17 @@
           <w:rFonts w:ascii="Arial" w:eastAsia="Times New Roman" w:hAnsi="Arial" w:cs="Arial"/>
           <w:b/>
           <w:bCs/>
-          <w:color w:val="2E3D49"/>
-          <w:sz w:val="21"/>
-          <w:szCs w:val="21"/>
-        </w:rPr>
-      </w:pPr>
-      <w:r>
-        <w:rPr>
-          <w:rFonts w:ascii="Arial" w:eastAsia="Times New Roman" w:hAnsi="Arial" w:cs="Arial"/>
-          <w:b/>
-          <w:bCs/>
-          <w:color w:val="2E3D49"/>
+          <w:color w:val="00B0F0"/>
+          <w:sz w:val="21"/>
+          <w:szCs w:val="21"/>
+        </w:rPr>
+      </w:pPr>
+      <w:r>
+        <w:rPr>
+          <w:rFonts w:ascii="Arial" w:eastAsia="Times New Roman" w:hAnsi="Arial" w:cs="Arial"/>
+          <w:b/>
+          <w:bCs/>
+          <w:color w:val="00B0F0"/>
           <w:sz w:val="21"/>
           <w:szCs w:val="21"/>
         </w:rPr>
@@ -2561,15 +2472,15 @@
         <w:spacing w:after="225" w:line="300" w:lineRule="atLeast"/>
         <w:rPr>
           <w:rFonts w:ascii="Arial" w:eastAsia="Times New Roman" w:hAnsi="Arial" w:cs="Arial"/>
-          <w:color w:val="58646D"/>
-          <w:sz w:val="21"/>
-          <w:szCs w:val="21"/>
-        </w:rPr>
-      </w:pPr>
-      <w:r>
-        <w:rPr>
-          <w:rFonts w:ascii="Arial" w:eastAsia="Times New Roman" w:hAnsi="Arial" w:cs="Arial"/>
-          <w:color w:val="58646D"/>
+          <w:color w:val="00B0F0"/>
+          <w:sz w:val="21"/>
+          <w:szCs w:val="21"/>
+        </w:rPr>
+      </w:pPr>
+      <w:r>
+        <w:rPr>
+          <w:rFonts w:ascii="Arial" w:eastAsia="Times New Roman" w:hAnsi="Arial" w:cs="Arial"/>
+          <w:color w:val="00B0F0"/>
           <w:sz w:val="21"/>
           <w:szCs w:val="21"/>
         </w:rPr>
@@ -2590,15 +2501,15 @@
         <w:ind w:left="900"/>
         <w:rPr>
           <w:rFonts w:ascii="Arial" w:eastAsia="Times New Roman" w:hAnsi="Arial" w:cs="Arial"/>
-          <w:color w:val="58646D"/>
-          <w:sz w:val="21"/>
-          <w:szCs w:val="21"/>
-        </w:rPr>
-      </w:pPr>
-      <w:r>
-        <w:rPr>
-          <w:rFonts w:ascii="Arial" w:eastAsia="Times New Roman" w:hAnsi="Arial" w:cs="Arial"/>
-          <w:color w:val="58646D"/>
+          <w:color w:val="00B0F0"/>
+          <w:sz w:val="21"/>
+          <w:szCs w:val="21"/>
+        </w:rPr>
+      </w:pPr>
+      <w:r>
+        <w:rPr>
+          <w:rFonts w:ascii="Arial" w:eastAsia="Times New Roman" w:hAnsi="Arial" w:cs="Arial"/>
+          <w:color w:val="00B0F0"/>
           <w:sz w:val="21"/>
           <w:szCs w:val="21"/>
         </w:rPr>
@@ -2608,7 +2519,7 @@
       <w:r>
         <w:rPr>
           <w:rFonts w:ascii="Arial" w:eastAsia="Times New Roman" w:hAnsi="Arial" w:cs="Arial"/>
-          <w:color w:val="58646D"/>
+          <w:color w:val="00B0F0"/>
           <w:sz w:val="21"/>
           <w:szCs w:val="21"/>
         </w:rPr>
@@ -2618,7 +2529,7 @@
       <w:r>
         <w:rPr>
           <w:rFonts w:ascii="Arial" w:eastAsia="Times New Roman" w:hAnsi="Arial" w:cs="Arial"/>
-          <w:color w:val="58646D"/>
+          <w:color w:val="00B0F0"/>
           <w:sz w:val="21"/>
           <w:szCs w:val="21"/>
         </w:rPr>
@@ -2659,17 +2570,17 @@
           <w:rFonts w:ascii="Arial" w:eastAsia="Times New Roman" w:hAnsi="Arial" w:cs="Arial"/>
           <w:b/>
           <w:bCs/>
-          <w:color w:val="2E3D49"/>
-          <w:sz w:val="21"/>
-          <w:szCs w:val="21"/>
-        </w:rPr>
-      </w:pPr>
-      <w:r>
-        <w:rPr>
-          <w:rFonts w:ascii="Arial" w:eastAsia="Times New Roman" w:hAnsi="Arial" w:cs="Arial"/>
-          <w:b/>
-          <w:bCs/>
-          <w:color w:val="2E3D49"/>
+          <w:color w:val="00B0F0"/>
+          <w:sz w:val="21"/>
+          <w:szCs w:val="21"/>
+        </w:rPr>
+      </w:pPr>
+      <w:r>
+        <w:rPr>
+          <w:rFonts w:ascii="Arial" w:eastAsia="Times New Roman" w:hAnsi="Arial" w:cs="Arial"/>
+          <w:b/>
+          <w:bCs/>
+          <w:color w:val="00B0F0"/>
           <w:sz w:val="21"/>
           <w:szCs w:val="21"/>
         </w:rPr>
@@ -2682,15 +2593,15 @@
         <w:spacing w:after="225" w:line="300" w:lineRule="atLeast"/>
         <w:rPr>
           <w:rFonts w:ascii="Arial" w:eastAsia="Times New Roman" w:hAnsi="Arial" w:cs="Arial"/>
-          <w:color w:val="58646D"/>
-          <w:sz w:val="21"/>
-          <w:szCs w:val="21"/>
-        </w:rPr>
-      </w:pPr>
-      <w:r>
-        <w:rPr>
-          <w:rFonts w:ascii="Arial" w:eastAsia="Times New Roman" w:hAnsi="Arial" w:cs="Arial"/>
-          <w:color w:val="58646D"/>
+          <w:color w:val="00B0F0"/>
+          <w:sz w:val="21"/>
+          <w:szCs w:val="21"/>
+        </w:rPr>
+      </w:pPr>
+      <w:r>
+        <w:rPr>
+          <w:rFonts w:ascii="Arial" w:eastAsia="Times New Roman" w:hAnsi="Arial" w:cs="Arial"/>
+          <w:color w:val="00B0F0"/>
           <w:sz w:val="21"/>
           <w:szCs w:val="21"/>
         </w:rPr>
@@ -2711,15 +2622,15 @@
         <w:ind w:left="900"/>
         <w:rPr>
           <w:rFonts w:ascii="Arial" w:eastAsia="Times New Roman" w:hAnsi="Arial" w:cs="Arial"/>
-          <w:color w:val="58646D"/>
-          <w:sz w:val="21"/>
-          <w:szCs w:val="21"/>
-        </w:rPr>
-      </w:pPr>
-      <w:r>
-        <w:rPr>
-          <w:rFonts w:ascii="Arial" w:eastAsia="Times New Roman" w:hAnsi="Arial" w:cs="Arial"/>
-          <w:color w:val="58646D"/>
+          <w:color w:val="00B0F0"/>
+          <w:sz w:val="21"/>
+          <w:szCs w:val="21"/>
+        </w:rPr>
+      </w:pPr>
+      <w:r>
+        <w:rPr>
+          <w:rFonts w:ascii="Arial" w:eastAsia="Times New Roman" w:hAnsi="Arial" w:cs="Arial"/>
+          <w:color w:val="00B0F0"/>
           <w:sz w:val="21"/>
           <w:szCs w:val="21"/>
         </w:rPr>
@@ -2748,17 +2659,17 @@
           <w:rFonts w:ascii="Arial" w:eastAsia="Times New Roman" w:hAnsi="Arial" w:cs="Arial"/>
           <w:b/>
           <w:bCs/>
-          <w:color w:val="2E3D49"/>
-          <w:sz w:val="21"/>
-          <w:szCs w:val="21"/>
-        </w:rPr>
-      </w:pPr>
-      <w:r>
-        <w:rPr>
-          <w:rFonts w:ascii="Arial" w:eastAsia="Times New Roman" w:hAnsi="Arial" w:cs="Arial"/>
-          <w:b/>
-          <w:bCs/>
-          <w:color w:val="2E3D49"/>
+          <w:color w:val="ED7D31" w:themeColor="accent2"/>
+          <w:sz w:val="21"/>
+          <w:szCs w:val="21"/>
+        </w:rPr>
+      </w:pPr>
+      <w:r>
+        <w:rPr>
+          <w:rFonts w:ascii="Arial" w:eastAsia="Times New Roman" w:hAnsi="Arial" w:cs="Arial"/>
+          <w:b/>
+          <w:bCs/>
+          <w:color w:val="ED7D31" w:themeColor="accent2"/>
           <w:sz w:val="21"/>
           <w:szCs w:val="21"/>
         </w:rPr>
@@ -2770,7 +2681,7 @@
           <w:rFonts w:ascii="Consolas" w:eastAsia="Times New Roman" w:hAnsi="Consolas" w:cs="Courier New"/>
           <w:b/>
           <w:bCs/>
-          <w:color w:val="303030"/>
+          <w:color w:val="ED7D31" w:themeColor="accent2"/>
           <w:sz w:val="19"/>
           <w:szCs w:val="19"/>
           <w:bdr w:val="single" w:sz="6" w:space="2" w:color="DCDCDC" w:frame="1"/>
@@ -2784,7 +2695,7 @@
           <w:rFonts w:ascii="Consolas" w:eastAsia="Times New Roman" w:hAnsi="Consolas" w:cs="Courier New"/>
           <w:b/>
           <w:bCs/>
-          <w:color w:val="303030"/>
+          <w:color w:val="ED7D31" w:themeColor="accent2"/>
           <w:sz w:val="19"/>
           <w:szCs w:val="19"/>
           <w:bdr w:val="single" w:sz="6" w:space="2" w:color="DCDCDC" w:frame="1"/>
@@ -2797,7 +2708,7 @@
           <w:rFonts w:ascii="Arial" w:eastAsia="Times New Roman" w:hAnsi="Arial" w:cs="Arial"/>
           <w:b/>
           <w:bCs/>
-          <w:color w:val="2E3D49"/>
+          <w:color w:val="ED7D31" w:themeColor="accent2"/>
           <w:sz w:val="21"/>
           <w:szCs w:val="21"/>
         </w:rPr>
@@ -2809,16 +2720,17 @@
         <w:shd w:val="clear" w:color="auto" w:fill="FFFFFF"/>
         <w:spacing w:after="225" w:line="300" w:lineRule="atLeast"/>
         <w:rPr>
-          <w:rFonts w:ascii="Arial" w:eastAsia="Times New Roman" w:hAnsi="Arial" w:cs="Arial"/>
-          <w:color w:val="58646D"/>
-          <w:sz w:val="21"/>
-          <w:szCs w:val="21"/>
-        </w:rPr>
-      </w:pPr>
-      <w:r>
-        <w:rPr>
-          <w:rFonts w:ascii="Arial" w:eastAsia="Times New Roman" w:hAnsi="Arial" w:cs="Arial"/>
-          <w:color w:val="58646D"/>
+          <w:rFonts w:ascii="Arial" w:eastAsia="Times New Roman" w:hAnsi="Arial" w:cs="Arial" w:hint="cs"/>
+          <w:color w:val="ED7D31" w:themeColor="accent2"/>
+          <w:sz w:val="21"/>
+          <w:szCs w:val="21"/>
+          <w:cs/>
+        </w:rPr>
+      </w:pPr>
+      <w:r>
+        <w:rPr>
+          <w:rFonts w:ascii="Arial" w:eastAsia="Times New Roman" w:hAnsi="Arial" w:cs="Arial"/>
+          <w:color w:val="ED7D31" w:themeColor="accent2"/>
           <w:sz w:val="21"/>
           <w:szCs w:val="21"/>
         </w:rPr>
@@ -2839,15 +2751,15 @@
         <w:ind w:left="900"/>
         <w:rPr>
           <w:rFonts w:ascii="Arial" w:eastAsia="Times New Roman" w:hAnsi="Arial" w:cs="Arial"/>
-          <w:color w:val="58646D"/>
-          <w:sz w:val="21"/>
-          <w:szCs w:val="21"/>
-        </w:rPr>
-      </w:pPr>
-      <w:r>
-        <w:rPr>
-          <w:rFonts w:ascii="Arial" w:eastAsia="Times New Roman" w:hAnsi="Arial" w:cs="Arial"/>
-          <w:color w:val="58646D"/>
+          <w:color w:val="ED7D31" w:themeColor="accent2"/>
+          <w:sz w:val="21"/>
+          <w:szCs w:val="21"/>
+        </w:rPr>
+      </w:pPr>
+      <w:r>
+        <w:rPr>
+          <w:rFonts w:ascii="Arial" w:eastAsia="Times New Roman" w:hAnsi="Arial" w:cs="Arial"/>
+          <w:color w:val="ED7D31" w:themeColor="accent2"/>
           <w:sz w:val="21"/>
           <w:szCs w:val="21"/>
         </w:rPr>
@@ -2860,7 +2772,7 @@
         <w:spacing w:line="300" w:lineRule="atLeast"/>
         <w:rPr>
           <w:rFonts w:ascii="Arial" w:eastAsia="Times New Roman" w:hAnsi="Arial" w:cs="Arial"/>
-          <w:color w:val="58646D"/>
+          <w:color w:val="ED7D31" w:themeColor="accent2"/>
           <w:sz w:val="26"/>
           <w:szCs w:val="26"/>
         </w:rPr>
@@ -2868,7 +2780,7 @@
       <w:r>
         <w:rPr>
           <w:rFonts w:ascii="Arial" w:eastAsia="Times New Roman" w:hAnsi="Arial" w:cs="Arial"/>
-          <w:color w:val="58646D"/>
+          <w:color w:val="ED7D31" w:themeColor="accent2"/>
           <w:sz w:val="26"/>
           <w:szCs w:val="26"/>
         </w:rPr>
@@ -2877,7 +2789,7 @@
       <w:r>
         <w:rPr>
           <w:rFonts w:ascii="Arial" w:eastAsia="Times New Roman" w:hAnsi="Arial" w:cs="Arial"/>
-          <w:color w:val="58646D"/>
+          <w:color w:val="ED7D31" w:themeColor="accent2"/>
           <w:sz w:val="26"/>
           <w:szCs w:val="26"/>
         </w:rPr>
@@ -2887,7 +2799,7 @@
       <w:r>
         <w:rPr>
           <w:rFonts w:ascii="Arial" w:eastAsia="Times New Roman" w:hAnsi="Arial" w:cs="Arial"/>
-          <w:color w:val="58646D"/>
+          <w:color w:val="ED7D31" w:themeColor="accent2"/>
           <w:sz w:val="26"/>
           <w:szCs w:val="26"/>
         </w:rPr>
@@ -2947,7 +2859,7 @@
         <w:spacing w:before="100" w:beforeAutospacing="1" w:after="100" w:afterAutospacing="1" w:line="240" w:lineRule="auto"/>
         <w:ind w:left="900"/>
         <w:rPr>
-          <w:rFonts w:ascii="Arial" w:eastAsia="Times New Roman" w:hAnsi="Arial" w:cs="Arial" w:hint="cs"/>
+          <w:rFonts w:ascii="Arial" w:eastAsia="Times New Roman" w:hAnsi="Arial" w:cs="Arial"/>
           <w:color w:val="538135" w:themeColor="accent6" w:themeShade="BF"/>
           <w:sz w:val="21"/>
           <w:szCs w:val="21"/>
@@ -2962,8 +2874,6 @@
         </w:rPr>
         <w:t>Great job! other than the time factor, another reason we might prefer to use fewer features also is that it makes for a more stable model that would generalize better.</w:t>
       </w:r>
-      <w:bookmarkStart w:id="0" w:name="_GoBack"/>
-      <w:bookmarkEnd w:id="0"/>
     </w:p>
     <w:sectPr>
       <w:pgSz w:w="12240" w:h="15840"/>

</xml_diff>

<commit_message>
add randomized search cv
</commit_message>
<xml_diff>
--- a/projects/finding_donors/Requires Changes.docx
+++ b/projects/finding_donors/Requires Changes.docx
@@ -228,9 +228,8 @@
           <w:sz w:val="26"/>
           <w:szCs w:val="26"/>
         </w:rPr>
-        <w:t xml:space="preserve">I'm not a native </w:t>
-      </w:r>
-      <w:proofErr w:type="spellStart"/>
+        <w:t>I'm not a native english speaker. So some sentences or words may cause you confused.</w:t>
+      </w:r>
       <w:r>
         <w:rPr>
           <w:rFonts w:ascii="Arial" w:eastAsia="Times New Roman" w:hAnsi="Arial" w:cs="Arial"/>
@@ -238,47 +237,8 @@
           <w:sz w:val="26"/>
           <w:szCs w:val="26"/>
         </w:rPr>
-        <w:t>english</w:t>
-      </w:r>
-      <w:proofErr w:type="spellEnd"/>
-      <w:r>
-        <w:rPr>
-          <w:rFonts w:ascii="Arial" w:eastAsia="Times New Roman" w:hAnsi="Arial" w:cs="Arial"/>
-          <w:color w:val="58646D"/>
-          <w:sz w:val="26"/>
-          <w:szCs w:val="26"/>
-        </w:rPr>
-        <w:t xml:space="preserve"> speaker. So some sentences or words may cause you confused.</w:t>
-      </w:r>
-      <w:r>
-        <w:rPr>
-          <w:rFonts w:ascii="Arial" w:eastAsia="Times New Roman" w:hAnsi="Arial" w:cs="Arial"/>
-          <w:color w:val="58646D"/>
-          <w:sz w:val="26"/>
-          <w:szCs w:val="26"/>
-        </w:rPr>
         <w:br/>
-        <w:t>But please feel free to comment me</w:t>
-      </w:r>
-      <w:proofErr w:type="gramStart"/>
-      <w:r>
-        <w:rPr>
-          <w:rFonts w:ascii="Arial" w:eastAsia="Times New Roman" w:hAnsi="Arial" w:cs="Arial"/>
-          <w:color w:val="58646D"/>
-          <w:sz w:val="26"/>
-          <w:szCs w:val="26"/>
-        </w:rPr>
-        <w:t>. :</w:t>
-      </w:r>
-      <w:proofErr w:type="gramEnd"/>
-      <w:r>
-        <w:rPr>
-          <w:rFonts w:ascii="Arial" w:eastAsia="Times New Roman" w:hAnsi="Arial" w:cs="Arial"/>
-          <w:color w:val="58646D"/>
-          <w:sz w:val="26"/>
-          <w:szCs w:val="26"/>
-        </w:rPr>
-        <w:t xml:space="preserve"> )</w:t>
+        <w:t>But please feel free to comment me. : )</w:t>
       </w:r>
     </w:p>
     <w:p>
@@ -529,7 +489,7 @@
         </w:rPr>
         <w:t>Great job! It is generally a good idea when faced with new data to collate some summary statistics about the data, this can really help in some cases. Here we have a binary target variable and we get to see how many belong to each class, what this tells us right away is whether there's a class imbalance as this can affect in what direction our analysis will go further on. Two things generally done when there's a class imbalance is to ensure when splitting into train/test sets, they are split as evenly as possible so there isn't too many of one class in a particular set. Another use here is it tells us what kind of evaluation metric is appropriate, or at least isn't. The accuracy metric for example, is considered a bad metric when there's a class imbalance. For ideas on other </w:t>
       </w:r>
-      <w:hyperlink r:id="rId5" w:tgtFrame="_blank" w:history="1">
+      <w:hyperlink r:id="rId6" w:tgtFrame="_blank" w:history="1">
         <w:r>
           <w:rPr>
             <w:rFonts w:ascii="Arial" w:eastAsia="Times New Roman" w:hAnsi="Arial" w:cs="Arial"/>
@@ -699,18 +659,7 @@
           <w:szCs w:val="20"/>
           <w:bdr w:val="none" w:sz="0" w:space="0" w:color="auto" w:frame="1"/>
         </w:rPr>
-        <w:t>'&lt;=50K</w:t>
-      </w:r>
-      <w:proofErr w:type="gramStart"/>
-      <w:r>
-        <w:rPr>
-          <w:rFonts w:ascii="Consolas" w:eastAsia="Times New Roman" w:hAnsi="Consolas" w:cs="Courier New"/>
-          <w:color w:val="C41A16"/>
-          <w:sz w:val="20"/>
-          <w:szCs w:val="20"/>
-          <w:bdr w:val="none" w:sz="0" w:space="0" w:color="auto" w:frame="1"/>
-        </w:rPr>
-        <w:t>'</w:t>
+        <w:t>'&lt;=50K'</w:t>
       </w:r>
       <w:r>
         <w:rPr>
@@ -720,9 +669,18 @@
           <w:szCs w:val="20"/>
           <w:bdr w:val="none" w:sz="0" w:space="0" w:color="auto" w:frame="1"/>
         </w:rPr>
-        <w:t>)(</w:t>
-      </w:r>
-      <w:proofErr w:type="gramEnd"/>
+        <w:t xml:space="preserve">)(price) </w:t>
+      </w:r>
+      <w:r>
+        <w:rPr>
+          <w:rFonts w:ascii="Consolas" w:eastAsia="Times New Roman" w:hAnsi="Consolas" w:cs="Courier New"/>
+          <w:color w:val="AA0D91"/>
+          <w:sz w:val="20"/>
+          <w:szCs w:val="20"/>
+          <w:bdr w:val="none" w:sz="0" w:space="0" w:color="auto" w:frame="1"/>
+        </w:rPr>
+        <w:t>for</w:t>
+      </w:r>
       <w:r>
         <w:rPr>
           <w:rFonts w:ascii="Consolas" w:eastAsia="Times New Roman" w:hAnsi="Consolas" w:cs="Courier New"/>
@@ -731,7 +689,7 @@
           <w:szCs w:val="20"/>
           <w:bdr w:val="none" w:sz="0" w:space="0" w:color="auto" w:frame="1"/>
         </w:rPr>
-        <w:t xml:space="preserve">price) </w:t>
+        <w:t xml:space="preserve"> price </w:t>
       </w:r>
       <w:r>
         <w:rPr>
@@ -741,7 +699,7 @@
           <w:szCs w:val="20"/>
           <w:bdr w:val="none" w:sz="0" w:space="0" w:color="auto" w:frame="1"/>
         </w:rPr>
-        <w:t>for</w:t>
+        <w:t>in</w:t>
       </w:r>
       <w:r>
         <w:rPr>
@@ -751,49 +709,7 @@
           <w:szCs w:val="20"/>
           <w:bdr w:val="none" w:sz="0" w:space="0" w:color="auto" w:frame="1"/>
         </w:rPr>
-        <w:t xml:space="preserve"> price </w:t>
-      </w:r>
-      <w:r>
-        <w:rPr>
-          <w:rFonts w:ascii="Consolas" w:eastAsia="Times New Roman" w:hAnsi="Consolas" w:cs="Courier New"/>
-          <w:color w:val="AA0D91"/>
-          <w:sz w:val="20"/>
-          <w:szCs w:val="20"/>
-          <w:bdr w:val="none" w:sz="0" w:space="0" w:color="auto" w:frame="1"/>
-        </w:rPr>
-        <w:t>in</w:t>
-      </w:r>
-      <w:r>
-        <w:rPr>
-          <w:rFonts w:ascii="Consolas" w:eastAsia="Times New Roman" w:hAnsi="Consolas" w:cs="Courier New"/>
-          <w:color w:val="333333"/>
-          <w:sz w:val="20"/>
-          <w:szCs w:val="20"/>
-          <w:bdr w:val="none" w:sz="0" w:space="0" w:color="auto" w:frame="1"/>
-        </w:rPr>
-        <w:t xml:space="preserve"> </w:t>
-      </w:r>
-      <w:proofErr w:type="spellStart"/>
-      <w:r>
-        <w:rPr>
-          <w:rFonts w:ascii="Consolas" w:eastAsia="Times New Roman" w:hAnsi="Consolas" w:cs="Courier New"/>
-          <w:color w:val="333333"/>
-          <w:sz w:val="20"/>
-          <w:szCs w:val="20"/>
-          <w:bdr w:val="none" w:sz="0" w:space="0" w:color="auto" w:frame="1"/>
-        </w:rPr>
-        <w:t>income_raw</w:t>
-      </w:r>
-      <w:proofErr w:type="spellEnd"/>
-      <w:r>
-        <w:rPr>
-          <w:rFonts w:ascii="Consolas" w:eastAsia="Times New Roman" w:hAnsi="Consolas" w:cs="Courier New"/>
-          <w:color w:val="333333"/>
-          <w:sz w:val="20"/>
-          <w:szCs w:val="20"/>
-          <w:bdr w:val="none" w:sz="0" w:space="0" w:color="auto" w:frame="1"/>
-        </w:rPr>
-        <w:t>]</w:t>
+        <w:t xml:space="preserve"> income_raw]</w:t>
       </w:r>
     </w:p>
     <w:p>
@@ -819,27 +735,7 @@
           <w:sz w:val="21"/>
           <w:szCs w:val="21"/>
         </w:rPr>
-        <w:t xml:space="preserve">As it is, individuals making at most 50K are the ones being set to 1, this should be the other way </w:t>
-      </w:r>
-      <w:proofErr w:type="gramStart"/>
-      <w:r>
-        <w:rPr>
-          <w:rFonts w:ascii="Arial" w:eastAsia="Times New Roman" w:hAnsi="Arial" w:cs="Arial"/>
-          <w:color w:val="00B0F0"/>
-          <w:sz w:val="21"/>
-          <w:szCs w:val="21"/>
-        </w:rPr>
-        <w:t>round</w:t>
-      </w:r>
-      <w:proofErr w:type="gramEnd"/>
-      <w:r>
-        <w:rPr>
-          <w:rFonts w:ascii="Arial" w:eastAsia="Times New Roman" w:hAnsi="Arial" w:cs="Arial"/>
-          <w:color w:val="00B0F0"/>
-          <w:sz w:val="21"/>
-          <w:szCs w:val="21"/>
-        </w:rPr>
-        <w:t>.</w:t>
+        <w:t>As it is, individuals making at most 50K are the ones being set to 1, this should be the other way round.</w:t>
       </w:r>
     </w:p>
     <w:p>
@@ -867,6 +763,8 @@
         </w:rPr>
         <w:t>Evaluating Model Performance</w:t>
       </w:r>
+      <w:bookmarkStart w:id="0" w:name="_GoBack"/>
+      <w:bookmarkEnd w:id="0"/>
     </w:p>
     <w:p>
       <w:pPr>
@@ -958,27 +856,7 @@
           <w:sz w:val="21"/>
           <w:szCs w:val="21"/>
         </w:rPr>
-        <w:t xml:space="preserve">This is incorrect, consider for a second that accuracy should represent the score if we assumed everyone made over 50K, but since we know that in this project as well as in real life, most people don't make over 50K. The accuracy </w:t>
-      </w:r>
-      <w:proofErr w:type="spellStart"/>
-      <w:r>
-        <w:rPr>
-          <w:rFonts w:ascii="Arial" w:eastAsia="Times New Roman" w:hAnsi="Arial" w:cs="Arial"/>
-          <w:color w:val="00B0F0"/>
-          <w:sz w:val="21"/>
-          <w:szCs w:val="21"/>
-        </w:rPr>
-        <w:t>can not</w:t>
-      </w:r>
-      <w:proofErr w:type="spellEnd"/>
-      <w:r>
-        <w:rPr>
-          <w:rFonts w:ascii="Arial" w:eastAsia="Times New Roman" w:hAnsi="Arial" w:cs="Arial"/>
-          <w:color w:val="00B0F0"/>
-          <w:sz w:val="21"/>
-          <w:szCs w:val="21"/>
-        </w:rPr>
-        <w:t xml:space="preserve"> be 75%,</w:t>
+        <w:t>This is incorrect, consider for a second that accuracy should represent the score if we assumed everyone made over 50K, but since we know that in this project as well as in real life, most people don't make over 50K. The accuracy can not be 75%,</w:t>
       </w:r>
     </w:p>
     <w:p>
@@ -1050,10 +928,11 @@
         <w:shd w:val="clear" w:color="auto" w:fill="FFFFFF"/>
         <w:spacing w:after="225" w:line="300" w:lineRule="atLeast"/>
         <w:rPr>
-          <w:rFonts w:ascii="Arial" w:eastAsia="Times New Roman" w:hAnsi="Arial" w:cs="Arial"/>
+          <w:rFonts w:ascii="Arial" w:eastAsia="Times New Roman" w:hAnsi="Arial" w:cs="Arial" w:hint="cs"/>
           <w:color w:val="58646D"/>
           <w:sz w:val="21"/>
           <w:szCs w:val="21"/>
+          <w:cs/>
         </w:rPr>
       </w:pPr>
       <w:r>
@@ -1071,10 +950,11 @@
         <w:shd w:val="clear" w:color="auto" w:fill="FFFFFF"/>
         <w:spacing w:line="300" w:lineRule="atLeast"/>
         <w:rPr>
-          <w:rFonts w:ascii="Arial" w:eastAsia="Times New Roman" w:hAnsi="Arial" w:cs="Arial"/>
+          <w:rFonts w:ascii="Arial" w:eastAsia="Times New Roman" w:hAnsi="Arial" w:cs="Arial" w:hint="cs"/>
           <w:color w:val="58646D"/>
           <w:sz w:val="26"/>
           <w:szCs w:val="26"/>
+          <w:cs/>
         </w:rPr>
       </w:pPr>
       <w:r>
@@ -1113,27 +993,7 @@
           <w:sz w:val="21"/>
           <w:szCs w:val="21"/>
         </w:rPr>
-        <w:t xml:space="preserve">The above question hasn't been sufficiently answered, what is expected here is to include why the models were chosen given what is known about the problem. </w:t>
-      </w:r>
-      <w:proofErr w:type="gramStart"/>
-      <w:r>
-        <w:rPr>
-          <w:rFonts w:ascii="Arial" w:eastAsia="Times New Roman" w:hAnsi="Arial" w:cs="Arial"/>
-          <w:color w:val="58646D"/>
-          <w:sz w:val="21"/>
-          <w:szCs w:val="21"/>
-        </w:rPr>
-        <w:t>Basically</w:t>
-      </w:r>
-      <w:proofErr w:type="gramEnd"/>
-      <w:r>
-        <w:rPr>
-          <w:rFonts w:ascii="Arial" w:eastAsia="Times New Roman" w:hAnsi="Arial" w:cs="Arial"/>
-          <w:color w:val="58646D"/>
-          <w:sz w:val="21"/>
-          <w:szCs w:val="21"/>
-        </w:rPr>
-        <w:t xml:space="preserve"> what this part is asking is to justify picking the models given this particular problem. To answer this, simply consider the characteristics of both the data and the models and why they might be appropriate for each other.</w:t>
+        <w:t>The above question hasn't been sufficiently answered, what is expected here is to include why the models were chosen given what is known about the problem. Basically what this part is asking is to justify picking the models given this particular problem. To answer this, simply consider the characteristics of both the data and the models and why they might be appropriate for each other.</w:t>
       </w:r>
     </w:p>
     <w:p>
@@ -1385,27 +1245,7 @@
           <w:sz w:val="21"/>
           <w:szCs w:val="21"/>
         </w:rPr>
-        <w:t xml:space="preserve">Decision </w:t>
-      </w:r>
-      <w:proofErr w:type="gramStart"/>
-      <w:r>
-        <w:rPr>
-          <w:rFonts w:ascii="Arial" w:eastAsia="Times New Roman" w:hAnsi="Arial" w:cs="Arial"/>
-          <w:color w:val="58646D"/>
-          <w:sz w:val="21"/>
-          <w:szCs w:val="21"/>
-        </w:rPr>
-        <w:t>tree based</w:t>
-      </w:r>
-      <w:proofErr w:type="gramEnd"/>
-      <w:r>
-        <w:rPr>
-          <w:rFonts w:ascii="Arial" w:eastAsia="Times New Roman" w:hAnsi="Arial" w:cs="Arial"/>
-          <w:color w:val="58646D"/>
-          <w:sz w:val="21"/>
-          <w:szCs w:val="21"/>
-        </w:rPr>
-        <w:t xml:space="preserve"> algorithms are generally known to be great here as they help see quite clearly how different features contribute to the predictive capability of the model. An artificial neural network for example, is a black box model and wouldn't be easily interpret-able.</w:t>
+        <w:t>Decision tree based algorithms are generally known to be great here as they help see quite clearly how different features contribute to the predictive capability of the model. An artificial neural network for example, is a black box model and wouldn't be easily interpret-able.</w:t>
       </w:r>
     </w:p>
     <w:p>
@@ -1550,7 +1390,7 @@
           <w:szCs w:val="21"/>
         </w:rPr>
       </w:pPr>
-      <w:hyperlink r:id="rId6" w:tgtFrame="_blank" w:history="1">
+      <w:hyperlink r:id="rId7" w:tgtFrame="_blank" w:history="1">
         <w:r>
           <w:rPr>
             <w:rFonts w:ascii="Arial" w:eastAsia="Times New Roman" w:hAnsi="Arial" w:cs="Arial"/>
@@ -1574,7 +1414,7 @@
           <w:szCs w:val="21"/>
         </w:rPr>
       </w:pPr>
-      <w:hyperlink r:id="rId7" w:tgtFrame="_blank" w:history="1">
+      <w:hyperlink r:id="rId8" w:tgtFrame="_blank" w:history="1">
         <w:r>
           <w:rPr>
             <w:rFonts w:ascii="Arial" w:eastAsia="Times New Roman" w:hAnsi="Arial" w:cs="Arial"/>
@@ -1595,7 +1435,7 @@
         </w:rPr>
         <w:br/>
       </w:r>
-      <w:hyperlink r:id="rId8" w:tgtFrame="_blank" w:history="1">
+      <w:hyperlink r:id="rId9" w:tgtFrame="_blank" w:history="1">
         <w:r>
           <w:rPr>
             <w:rFonts w:ascii="Arial" w:eastAsia="Times New Roman" w:hAnsi="Arial" w:cs="Arial"/>
@@ -1783,51 +1623,7 @@
           <w:szCs w:val="20"/>
           <w:bdr w:val="none" w:sz="0" w:space="0" w:color="auto" w:frame="1"/>
         </w:rPr>
-        <w:t xml:space="preserve">: Compute accuracy on the first 300 training samples which is </w:t>
-      </w:r>
-      <w:proofErr w:type="spellStart"/>
-      <w:r>
-        <w:rPr>
-          <w:rFonts w:ascii="Consolas" w:eastAsia="Times New Roman" w:hAnsi="Consolas" w:cs="Courier New"/>
-          <w:color w:val="006A00"/>
-          <w:sz w:val="20"/>
-          <w:szCs w:val="20"/>
-          <w:bdr w:val="none" w:sz="0" w:space="0" w:color="auto" w:frame="1"/>
-        </w:rPr>
-        <w:t>y_</w:t>
-      </w:r>
-      <w:proofErr w:type="gramStart"/>
-      <w:r>
-        <w:rPr>
-          <w:rFonts w:ascii="Consolas" w:eastAsia="Times New Roman" w:hAnsi="Consolas" w:cs="Courier New"/>
-          <w:color w:val="006A00"/>
-          <w:sz w:val="20"/>
-          <w:szCs w:val="20"/>
-          <w:bdr w:val="none" w:sz="0" w:space="0" w:color="auto" w:frame="1"/>
-        </w:rPr>
-        <w:t>train</w:t>
-      </w:r>
-      <w:proofErr w:type="spellEnd"/>
-      <w:r>
-        <w:rPr>
-          <w:rFonts w:ascii="Consolas" w:eastAsia="Times New Roman" w:hAnsi="Consolas" w:cs="Courier New"/>
-          <w:color w:val="006A00"/>
-          <w:sz w:val="20"/>
-          <w:szCs w:val="20"/>
-          <w:bdr w:val="none" w:sz="0" w:space="0" w:color="auto" w:frame="1"/>
-        </w:rPr>
-        <w:t>[</w:t>
-      </w:r>
-      <w:proofErr w:type="gramEnd"/>
-      <w:r>
-        <w:rPr>
-          <w:rFonts w:ascii="Consolas" w:eastAsia="Times New Roman" w:hAnsi="Consolas" w:cs="Courier New"/>
-          <w:color w:val="006A00"/>
-          <w:sz w:val="20"/>
-          <w:szCs w:val="20"/>
-          <w:bdr w:val="none" w:sz="0" w:space="0" w:color="auto" w:frame="1"/>
-        </w:rPr>
-        <w:t>:300]</w:t>
+        <w:t>: Compute accuracy on the first 300 training samples which is y_train[:300]</w:t>
       </w:r>
     </w:p>
     <w:p>
@@ -1885,29 +1681,7 @@
           <w:szCs w:val="20"/>
           <w:bdr w:val="none" w:sz="0" w:space="0" w:color="auto" w:frame="1"/>
         </w:rPr>
-        <w:t>'</w:t>
-      </w:r>
-      <w:proofErr w:type="spellStart"/>
-      <w:r>
-        <w:rPr>
-          <w:rFonts w:ascii="Consolas" w:eastAsia="Times New Roman" w:hAnsi="Consolas" w:cs="Courier New"/>
-          <w:color w:val="C41A16"/>
-          <w:sz w:val="20"/>
-          <w:szCs w:val="20"/>
-          <w:bdr w:val="none" w:sz="0" w:space="0" w:color="auto" w:frame="1"/>
-        </w:rPr>
-        <w:t>acc_train</w:t>
-      </w:r>
-      <w:proofErr w:type="spellEnd"/>
-      <w:r>
-        <w:rPr>
-          <w:rFonts w:ascii="Consolas" w:eastAsia="Times New Roman" w:hAnsi="Consolas" w:cs="Courier New"/>
-          <w:color w:val="C41A16"/>
-          <w:sz w:val="20"/>
-          <w:szCs w:val="20"/>
-          <w:bdr w:val="none" w:sz="0" w:space="0" w:color="auto" w:frame="1"/>
-        </w:rPr>
-        <w:t>'</w:t>
+        <w:t>'acc_train'</w:t>
       </w:r>
       <w:r>
         <w:rPr>
@@ -1917,20 +1691,8 @@
           <w:szCs w:val="20"/>
           <w:bdr w:val="none" w:sz="0" w:space="0" w:color="auto" w:frame="1"/>
         </w:rPr>
-        <w:t xml:space="preserve">] = </w:t>
-      </w:r>
-      <w:proofErr w:type="spellStart"/>
-      <w:r>
-        <w:rPr>
-          <w:rFonts w:ascii="Consolas" w:eastAsia="Times New Roman" w:hAnsi="Consolas" w:cs="Courier New"/>
-          <w:color w:val="333333"/>
-          <w:sz w:val="20"/>
-          <w:szCs w:val="20"/>
-          <w:bdr w:val="none" w:sz="0" w:space="0" w:color="auto" w:frame="1"/>
-        </w:rPr>
-        <w:t>predictions_train</w:t>
-      </w:r>
-      <w:proofErr w:type="spellEnd"/>
+        <w:t>] = predictions_train</w:t>
+      </w:r>
     </w:p>
     <w:p>
       <w:pPr>
@@ -2237,47 +1999,7 @@
           <w:sz w:val="21"/>
           <w:szCs w:val="21"/>
         </w:rPr>
-        <w:t xml:space="preserve">Well done on the discussion provided, a more intuitive explanation is required here. As it is, it isn't quite clear how the model's processes </w:t>
-      </w:r>
-      <w:proofErr w:type="gramStart"/>
-      <w:r>
-        <w:rPr>
-          <w:rFonts w:ascii="Arial" w:eastAsia="Times New Roman" w:hAnsi="Arial" w:cs="Arial"/>
-          <w:color w:val="00B0F0"/>
-          <w:sz w:val="21"/>
-          <w:szCs w:val="21"/>
-        </w:rPr>
-        <w:t>works</w:t>
-      </w:r>
-      <w:proofErr w:type="gramEnd"/>
-      <w:r>
-        <w:rPr>
-          <w:rFonts w:ascii="Arial" w:eastAsia="Times New Roman" w:hAnsi="Arial" w:cs="Arial"/>
-          <w:color w:val="00B0F0"/>
-          <w:sz w:val="21"/>
-          <w:szCs w:val="21"/>
-        </w:rPr>
-        <w:t xml:space="preserve">, for decision trees, consider the game 20 questions, this could help in explaining it intuitively. For the Random Forest explanation, it was mentioned that the trees are combined using bagging, note that the kind of person we're explaining to would not know what this is. </w:t>
-      </w:r>
-      <w:proofErr w:type="gramStart"/>
-      <w:r>
-        <w:rPr>
-          <w:rFonts w:ascii="Arial" w:eastAsia="Times New Roman" w:hAnsi="Arial" w:cs="Arial"/>
-          <w:color w:val="00B0F0"/>
-          <w:sz w:val="21"/>
-          <w:szCs w:val="21"/>
-        </w:rPr>
-        <w:t>Also</w:t>
-      </w:r>
-      <w:proofErr w:type="gramEnd"/>
-      <w:r>
-        <w:rPr>
-          <w:rFonts w:ascii="Arial" w:eastAsia="Times New Roman" w:hAnsi="Arial" w:cs="Arial"/>
-          <w:color w:val="00B0F0"/>
-          <w:sz w:val="21"/>
-          <w:szCs w:val="21"/>
-        </w:rPr>
-        <w:t xml:space="preserve"> another important concept here is weak learners, this should be mentioned and a discussion included explaining what it means.</w:t>
+        <w:t>Well done on the discussion provided, a more intuitive explanation is required here. As it is, it isn't quite clear how the model's processes works, for decision trees, consider the game 20 questions, this could help in explaining it intuitively. For the Random Forest explanation, it was mentioned that the trees are combined using bagging, note that the kind of person we're explaining to would not know what this is. Also another important concept here is weak learners, this should be mentioned and a discussion included explaining what it means.</w:t>
       </w:r>
     </w:p>
     <w:p>
@@ -2291,7 +2013,7 @@
           <w:szCs w:val="21"/>
         </w:rPr>
       </w:pPr>
-      <w:hyperlink r:id="rId9" w:tgtFrame="_blank" w:history="1">
+      <w:hyperlink r:id="rId10" w:tgtFrame="_blank" w:history="1">
         <w:r>
           <w:rPr>
             <w:rFonts w:ascii="Arial" w:eastAsia="Times New Roman" w:hAnsi="Arial" w:cs="Arial"/>
@@ -2364,20 +2086,7 @@
           <w:szCs w:val="21"/>
         </w:rPr>
         <w:lastRenderedPageBreak/>
-        <w:t>The final model chosen is</w:t>
-      </w:r>
-      <w:bookmarkStart w:id="0" w:name="_GoBack"/>
-      <w:bookmarkEnd w:id="0"/>
-      <w:r>
-        <w:rPr>
-          <w:rFonts w:ascii="Arial" w:eastAsia="Times New Roman" w:hAnsi="Arial" w:cs="Arial"/>
-          <w:b/>
-          <w:bCs/>
-          <w:color w:val="538135" w:themeColor="accent6" w:themeShade="BF"/>
-          <w:sz w:val="21"/>
-          <w:szCs w:val="21"/>
-        </w:rPr>
-        <w:t xml:space="preserve"> correctly tuned using grid search with at least one parameter using at least three settings. If the model does not need any parameter tuning it is explicitly stated with reasonable justification.</w:t>
+        <w:t>The final model chosen is correctly tuned using grid search with at least one parameter using at least three settings. If the model does not need any parameter tuning it is explicitly stated with reasonable justification.</w:t>
       </w:r>
     </w:p>
     <w:p>
@@ -2513,27 +2222,7 @@
           <w:sz w:val="21"/>
           <w:szCs w:val="21"/>
         </w:rPr>
-        <w:t xml:space="preserve">This might seem like a nitpick, accuracy and </w:t>
-      </w:r>
-      <w:proofErr w:type="spellStart"/>
-      <w:r>
-        <w:rPr>
-          <w:rFonts w:ascii="Arial" w:eastAsia="Times New Roman" w:hAnsi="Arial" w:cs="Arial"/>
-          <w:color w:val="00B0F0"/>
-          <w:sz w:val="21"/>
-          <w:szCs w:val="21"/>
-        </w:rPr>
-        <w:t>fscores</w:t>
-      </w:r>
-      <w:proofErr w:type="spellEnd"/>
-      <w:r>
-        <w:rPr>
-          <w:rFonts w:ascii="Arial" w:eastAsia="Times New Roman" w:hAnsi="Arial" w:cs="Arial"/>
-          <w:color w:val="00B0F0"/>
-          <w:sz w:val="21"/>
-          <w:szCs w:val="21"/>
-        </w:rPr>
-        <w:t xml:space="preserve"> returned should be between 0 and 1. While it's fine to use percentage, this should be added. As it is, the scores look incorrect.</w:t>
+        <w:t>This might seem like a nitpick, accuracy and fscores returned should be between 0 and 1. While it's fine to use percentage, this should be added. As it is, the scores look incorrect.</w:t>
       </w:r>
     </w:p>
     <w:p>
@@ -2675,7 +2364,6 @@
         </w:rPr>
         <w:t>Student correctly implements a supervised learning model that makes use of the </w:t>
       </w:r>
-      <w:proofErr w:type="spellStart"/>
       <w:r>
         <w:rPr>
           <w:rFonts w:ascii="Consolas" w:eastAsia="Times New Roman" w:hAnsi="Consolas" w:cs="Courier New"/>
@@ -2687,21 +2375,7 @@
           <w:bdr w:val="single" w:sz="6" w:space="2" w:color="DCDCDC" w:frame="1"/>
           <w:shd w:val="clear" w:color="auto" w:fill="F3F3F3"/>
         </w:rPr>
-        <w:t>feature_importances</w:t>
-      </w:r>
-      <w:proofErr w:type="spellEnd"/>
-      <w:r>
-        <w:rPr>
-          <w:rFonts w:ascii="Consolas" w:eastAsia="Times New Roman" w:hAnsi="Consolas" w:cs="Courier New"/>
-          <w:b/>
-          <w:bCs/>
-          <w:color w:val="ED7D31" w:themeColor="accent2"/>
-          <w:sz w:val="19"/>
-          <w:szCs w:val="19"/>
-          <w:bdr w:val="single" w:sz="6" w:space="2" w:color="DCDCDC" w:frame="1"/>
-          <w:shd w:val="clear" w:color="auto" w:fill="F3F3F3"/>
-        </w:rPr>
-        <w:t>_</w:t>
+        <w:t>feature_importances_</w:t>
       </w:r>
       <w:r>
         <w:rPr>
@@ -6328,6 +6002,27 @@
     <w:name w:val="Normal"/>
     <w:qFormat/>
   </w:style>
+  <w:style w:type="paragraph" w:styleId="Heading1">
+    <w:name w:val="heading 1"/>
+    <w:basedOn w:val="Normal"/>
+    <w:next w:val="Normal"/>
+    <w:link w:val="Heading1Char"/>
+    <w:uiPriority w:val="9"/>
+    <w:qFormat/>
+    <w:rsid w:val="00074363"/>
+    <w:pPr>
+      <w:keepNext/>
+      <w:keepLines/>
+      <w:spacing w:before="240" w:after="0"/>
+      <w:outlineLvl w:val="0"/>
+    </w:pPr>
+    <w:rPr>
+      <w:rFonts w:asciiTheme="majorHAnsi" w:eastAsiaTheme="majorEastAsia" w:hAnsiTheme="majorHAnsi" w:cstheme="majorBidi"/>
+      <w:color w:val="2F5496" w:themeColor="accent1" w:themeShade="BF"/>
+      <w:sz w:val="32"/>
+      <w:szCs w:val="40"/>
+    </w:rPr>
+  </w:style>
   <w:style w:type="paragraph" w:styleId="Heading2">
     <w:name w:val="heading 2"/>
     <w:basedOn w:val="Normal"/>
@@ -6567,6 +6262,19 @@
     <w:rPr>
       <w:b/>
       <w:bCs/>
+    </w:rPr>
+  </w:style>
+  <w:style w:type="character" w:customStyle="1" w:styleId="Heading1Char">
+    <w:name w:val="Heading 1 Char"/>
+    <w:basedOn w:val="DefaultParagraphFont"/>
+    <w:link w:val="Heading1"/>
+    <w:uiPriority w:val="9"/>
+    <w:rsid w:val="00074363"/>
+    <w:rPr>
+      <w:rFonts w:asciiTheme="majorHAnsi" w:eastAsiaTheme="majorEastAsia" w:hAnsiTheme="majorHAnsi" w:cstheme="majorBidi"/>
+      <w:color w:val="2F5496" w:themeColor="accent1" w:themeShade="BF"/>
+      <w:sz w:val="32"/>
+      <w:szCs w:val="40"/>
     </w:rPr>
   </w:style>
 </w:styles>
@@ -6865,4 +6573,16 @@
     </a:ext>
   </a:extLst>
 </a:theme>
+</file>
+
+<file path=customXml/item1.xml><?xml version="1.0" encoding="utf-8"?>
+<b:Sources xmlns:b="http://schemas.openxmlformats.org/officeDocument/2006/bibliography" xmlns="http://schemas.openxmlformats.org/officeDocument/2006/bibliography" SelectedStyle="/APASixthEditionOfficeOnline.xsl" StyleName="APA" Version="6"/>
+</file>
+
+<file path=customXml/itemProps1.xml><?xml version="1.0" encoding="utf-8"?>
+<ds:datastoreItem xmlns:ds="http://schemas.openxmlformats.org/officeDocument/2006/customXml" ds:itemID="{C1853877-E273-BC48-AC39-8533F3DDD144}">
+  <ds:schemaRefs>
+    <ds:schemaRef ds:uri="http://schemas.openxmlformats.org/officeDocument/2006/bibliography"/>
+  </ds:schemaRefs>
+</ds:datastoreItem>
 </file>
</xml_diff>